<commit_message>
bug & kecilin font word
</commit_message>
<xml_diff>
--- a/public/template/BA.docx
+++ b/public/template/BA.docx
@@ -27,11 +27,27 @@
           <w:b/>
         </w:rPr>
       </w:pPr>
+      <w:proofErr w:type="spellStart"/>
+      <w:proofErr w:type="gramStart"/>
       <w:r>
         <w:rPr>
           <w:b/>
         </w:rPr>
-        <w:t>Telp : 70776265 / 54360225</w:t>
+        <w:t>Telp</w:t>
+      </w:r>
+      <w:proofErr w:type="spellEnd"/>
+      <w:r>
+        <w:rPr>
+          <w:b/>
+        </w:rPr>
+        <w:t xml:space="preserve"> :</w:t>
+      </w:r>
+      <w:proofErr w:type="gramEnd"/>
+      <w:r>
+        <w:rPr>
+          <w:b/>
+        </w:rPr>
+        <w:t xml:space="preserve"> 70776265 / 54360225</w:t>
       </w:r>
       <w:r>
         <w:rPr>
@@ -137,6 +153,7 @@
                 <w:szCs w:val="30"/>
               </w:rPr>
             </w:pPr>
+            <w:proofErr w:type="spellStart"/>
             <w:r>
               <w:rPr>
                 <w:b/>
@@ -144,20 +161,39 @@
                 <w:szCs w:val="30"/>
               </w:rPr>
               <w:lastRenderedPageBreak/>
-              <w:t>Kepada Yth</w:t>
-            </w:r>
+              <w:t>Kepada</w:t>
+            </w:r>
+            <w:proofErr w:type="spellEnd"/>
+            <w:r>
+              <w:rPr>
+                <w:b/>
+                <w:sz w:val="24"/>
+                <w:szCs w:val="30"/>
+              </w:rPr>
+              <w:t xml:space="preserve"> </w:t>
+            </w:r>
+            <w:proofErr w:type="spellStart"/>
+            <w:r>
+              <w:rPr>
+                <w:b/>
+                <w:sz w:val="24"/>
+                <w:szCs w:val="30"/>
+              </w:rPr>
+              <w:t>Yth</w:t>
+            </w:r>
+            <w:proofErr w:type="spellEnd"/>
           </w:p>
           <w:p>
             <w:pPr>
               <w:ind w:left="-18" w:right="-720"/>
               <w:rPr>
-                <w:sz w:val="40"/>
-                <w:szCs w:val="30"/>
-              </w:rPr>
-            </w:pPr>
-            <w:r>
-              <w:rPr>
-                <w:sz w:val="40"/>
+                <w:sz w:val="36"/>
+                <w:szCs w:val="30"/>
+              </w:rPr>
+            </w:pPr>
+            <w:r>
+              <w:rPr>
+                <w:sz w:val="36"/>
                 <w:szCs w:val="30"/>
               </w:rPr>
               <w:t>${Company}</w:t>
@@ -176,7 +212,23 @@
                 <w:sz w:val="28"/>
                 <w:szCs w:val="30"/>
               </w:rPr>
-              <w:t>${CompAlamat}</w:t>
+              <w:t>${</w:t>
+            </w:r>
+            <w:proofErr w:type="spellStart"/>
+            <w:r>
+              <w:rPr>
+                <w:sz w:val="28"/>
+                <w:szCs w:val="30"/>
+              </w:rPr>
+              <w:t>CompAlamat</w:t>
+            </w:r>
+            <w:proofErr w:type="spellEnd"/>
+            <w:r>
+              <w:rPr>
+                <w:sz w:val="28"/>
+                <w:szCs w:val="30"/>
+              </w:rPr>
+              <w:t>}</w:t>
             </w:r>
           </w:p>
           <w:p>
@@ -188,13 +240,33 @@
                 <w:szCs w:val="30"/>
               </w:rPr>
             </w:pPr>
+            <w:proofErr w:type="spellStart"/>
+            <w:proofErr w:type="gramStart"/>
             <w:r>
               <w:rPr>
                 <w:b/>
                 <w:sz w:val="24"/>
                 <w:szCs w:val="30"/>
               </w:rPr>
-              <w:t xml:space="preserve">Telp : </w:t>
+              <w:t>Telp</w:t>
+            </w:r>
+            <w:proofErr w:type="spellEnd"/>
+            <w:r>
+              <w:rPr>
+                <w:b/>
+                <w:sz w:val="24"/>
+                <w:szCs w:val="30"/>
+              </w:rPr>
+              <w:t xml:space="preserve"> :</w:t>
+            </w:r>
+            <w:proofErr w:type="gramEnd"/>
+            <w:r>
+              <w:rPr>
+                <w:b/>
+                <w:sz w:val="24"/>
+                <w:szCs w:val="30"/>
+              </w:rPr>
+              <w:t xml:space="preserve"> </w:t>
             </w:r>
             <w:r>
               <w:rPr>
@@ -203,6 +275,7 @@
               </w:rPr>
               <w:t>${</w:t>
             </w:r>
+            <w:proofErr w:type="spellStart"/>
             <w:r>
               <w:rPr>
                 <w:sz w:val="24"/>
@@ -210,6 +283,7 @@
               </w:rPr>
               <w:t>CompPhone</w:t>
             </w:r>
+            <w:proofErr w:type="spellEnd"/>
             <w:r>
               <w:rPr>
                 <w:sz w:val="24"/>
@@ -245,14 +319,30 @@
             </w:r>
             <w:r>
               <w:rPr>
-                <w:sz w:val="36"/>
-                <w:szCs w:val="30"/>
-              </w:rPr>
-              <w:t xml:space="preserve">${PCode} - </w:t>
-            </w:r>
-            <w:r>
-              <w:rPr>
-                <w:sz w:val="36"/>
+                <w:sz w:val="32"/>
+                <w:szCs w:val="30"/>
+              </w:rPr>
+              <w:t>${</w:t>
+            </w:r>
+            <w:proofErr w:type="spellStart"/>
+            <w:r>
+              <w:rPr>
+                <w:sz w:val="32"/>
+                <w:szCs w:val="30"/>
+              </w:rPr>
+              <w:t>PCode</w:t>
+            </w:r>
+            <w:proofErr w:type="spellEnd"/>
+            <w:r>
+              <w:rPr>
+                <w:sz w:val="32"/>
+                <w:szCs w:val="30"/>
+              </w:rPr>
+              <w:t xml:space="preserve">} - </w:t>
+            </w:r>
+            <w:r>
+              <w:rPr>
+                <w:sz w:val="32"/>
                 <w:szCs w:val="30"/>
               </w:rPr>
               <w:t>${Project}</w:t>
@@ -306,8 +396,18 @@
                 <w:szCs w:val="30"/>
               </w:rPr>
               <w:lastRenderedPageBreak/>
-              <w:t>No. Inv</w:t>
-            </w:r>
+              <w:t xml:space="preserve">No. </w:t>
+            </w:r>
+            <w:proofErr w:type="spellStart"/>
+            <w:r>
+              <w:rPr>
+                <w:b/>
+                <w:sz w:val="24"/>
+                <w:szCs w:val="30"/>
+              </w:rPr>
+              <w:t>Inv</w:t>
+            </w:r>
+            <w:proofErr w:type="spellEnd"/>
           </w:p>
           <w:p>
             <w:pPr>
@@ -356,14 +456,34 @@
                 <w:szCs w:val="30"/>
               </w:rPr>
             </w:pPr>
+            <w:proofErr w:type="spellStart"/>
             <w:r>
               <w:rPr>
                 <w:b/>
                 <w:sz w:val="24"/>
                 <w:szCs w:val="30"/>
               </w:rPr>
-              <w:t>Periode Sewa</w:t>
-            </w:r>
+              <w:t>Periode</w:t>
+            </w:r>
+            <w:proofErr w:type="spellEnd"/>
+            <w:r>
+              <w:rPr>
+                <w:b/>
+                <w:sz w:val="24"/>
+                <w:szCs w:val="30"/>
+              </w:rPr>
+              <w:t xml:space="preserve"> </w:t>
+            </w:r>
+            <w:proofErr w:type="spellStart"/>
+            <w:r>
+              <w:rPr>
+                <w:b/>
+                <w:sz w:val="24"/>
+                <w:szCs w:val="30"/>
+              </w:rPr>
+              <w:t>Sewa</w:t>
+            </w:r>
+            <w:proofErr w:type="spellEnd"/>
           </w:p>
           <w:p>
             <w:pPr>
@@ -393,17 +513,19 @@
               <w:spacing w:after="20"/>
               <w:ind w:right="-720"/>
               <w:rPr>
-                <w:sz w:val="40"/>
-                <w:szCs w:val="30"/>
-              </w:rPr>
-            </w:pPr>
-            <w:r>
-              <w:rPr>
-                <w:sz w:val="40"/>
+                <w:sz w:val="36"/>
+                <w:szCs w:val="30"/>
+              </w:rPr>
+            </w:pPr>
+            <w:r>
+              <w:rPr>
+                <w:sz w:val="36"/>
                 <w:szCs w:val="30"/>
               </w:rPr>
               <w:t>${Invoice}</w:t>
             </w:r>
+            <w:bookmarkStart w:id="0" w:name="_GoBack"/>
+            <w:bookmarkEnd w:id="0"/>
           </w:p>
           <w:p>
             <w:pPr>
@@ -414,6 +536,7 @@
                 <w:szCs w:val="30"/>
               </w:rPr>
             </w:pPr>
+            <w:proofErr w:type="spellStart"/>
             <w:r>
               <w:rPr>
                 <w:sz w:val="32"/>
@@ -421,8 +544,7 @@
               </w:rPr>
               <w:t>Terlampir</w:t>
             </w:r>
-            <w:bookmarkStart w:id="0" w:name="_GoBack"/>
-            <w:bookmarkEnd w:id="0"/>
+            <w:proofErr w:type="spellEnd"/>
           </w:p>
           <w:p>
             <w:pPr>
@@ -439,6 +561,7 @@
               </w:rPr>
               <w:t>${</w:t>
             </w:r>
+            <w:proofErr w:type="gramStart"/>
             <w:r>
               <w:rPr>
                 <w:sz w:val="24"/>
@@ -458,7 +581,15 @@
                 <w:sz w:val="24"/>
                 <w:szCs w:val="30"/>
               </w:rPr>
-              <w:t xml:space="preserve">     </w:t>
+              <w:t xml:space="preserve">   </w:t>
+            </w:r>
+            <w:proofErr w:type="gramEnd"/>
+            <w:r>
+              <w:rPr>
+                <w:sz w:val="24"/>
+                <w:szCs w:val="30"/>
+              </w:rPr>
+              <w:t xml:space="preserve">  </w:t>
             </w:r>
             <w:r>
               <w:rPr>
@@ -528,14 +659,128 @@
           <w:szCs w:val="30"/>
         </w:rPr>
       </w:pPr>
+      <w:proofErr w:type="spellStart"/>
       <w:r>
         <w:rPr>
           <w:sz w:val="28"/>
           <w:szCs w:val="30"/>
         </w:rPr>
         <w:lastRenderedPageBreak/>
-        <w:t>Berdasarkan surat jalan terlampir berikut data pemakaian alat scaffolding di proy</w:t>
-      </w:r>
+        <w:t>Berdasarkan</w:t>
+      </w:r>
+      <w:proofErr w:type="spellEnd"/>
+      <w:r>
+        <w:rPr>
+          <w:sz w:val="28"/>
+          <w:szCs w:val="30"/>
+        </w:rPr>
+        <w:t xml:space="preserve"> </w:t>
+      </w:r>
+      <w:proofErr w:type="spellStart"/>
+      <w:r>
+        <w:rPr>
+          <w:sz w:val="28"/>
+          <w:szCs w:val="30"/>
+        </w:rPr>
+        <w:t>surat</w:t>
+      </w:r>
+      <w:proofErr w:type="spellEnd"/>
+      <w:r>
+        <w:rPr>
+          <w:sz w:val="28"/>
+          <w:szCs w:val="30"/>
+        </w:rPr>
+        <w:t xml:space="preserve"> </w:t>
+      </w:r>
+      <w:proofErr w:type="spellStart"/>
+      <w:r>
+        <w:rPr>
+          <w:sz w:val="28"/>
+          <w:szCs w:val="30"/>
+        </w:rPr>
+        <w:t>jalan</w:t>
+      </w:r>
+      <w:proofErr w:type="spellEnd"/>
+      <w:r>
+        <w:rPr>
+          <w:sz w:val="28"/>
+          <w:szCs w:val="30"/>
+        </w:rPr>
+        <w:t xml:space="preserve"> </w:t>
+      </w:r>
+      <w:proofErr w:type="spellStart"/>
+      <w:r>
+        <w:rPr>
+          <w:sz w:val="28"/>
+          <w:szCs w:val="30"/>
+        </w:rPr>
+        <w:t>terlampir</w:t>
+      </w:r>
+      <w:proofErr w:type="spellEnd"/>
+      <w:r>
+        <w:rPr>
+          <w:sz w:val="28"/>
+          <w:szCs w:val="30"/>
+        </w:rPr>
+        <w:t xml:space="preserve"> </w:t>
+      </w:r>
+      <w:proofErr w:type="spellStart"/>
+      <w:r>
+        <w:rPr>
+          <w:sz w:val="28"/>
+          <w:szCs w:val="30"/>
+        </w:rPr>
+        <w:t>berikut</w:t>
+      </w:r>
+      <w:proofErr w:type="spellEnd"/>
+      <w:r>
+        <w:rPr>
+          <w:sz w:val="28"/>
+          <w:szCs w:val="30"/>
+        </w:rPr>
+        <w:t xml:space="preserve"> data </w:t>
+      </w:r>
+      <w:proofErr w:type="spellStart"/>
+      <w:r>
+        <w:rPr>
+          <w:sz w:val="28"/>
+          <w:szCs w:val="30"/>
+        </w:rPr>
+        <w:t>pemakaian</w:t>
+      </w:r>
+      <w:proofErr w:type="spellEnd"/>
+      <w:r>
+        <w:rPr>
+          <w:sz w:val="28"/>
+          <w:szCs w:val="30"/>
+        </w:rPr>
+        <w:t xml:space="preserve"> </w:t>
+      </w:r>
+      <w:proofErr w:type="spellStart"/>
+      <w:r>
+        <w:rPr>
+          <w:sz w:val="28"/>
+          <w:szCs w:val="30"/>
+        </w:rPr>
+        <w:t>alat</w:t>
+      </w:r>
+      <w:proofErr w:type="spellEnd"/>
+      <w:r>
+        <w:rPr>
+          <w:sz w:val="28"/>
+          <w:szCs w:val="30"/>
+        </w:rPr>
+        <w:t xml:space="preserve"> scaffolding di </w:t>
+      </w:r>
+      <w:proofErr w:type="spellStart"/>
+      <w:r>
+        <w:rPr>
+          <w:sz w:val="28"/>
+          <w:szCs w:val="30"/>
+        </w:rPr>
+        <w:t>proy</w:t>
+      </w:r>
+      <w:proofErr w:type="spellEnd"/>
     </w:p>
     <w:p>
       <w:pPr>
@@ -647,6 +892,7 @@
                 <w:szCs w:val="30"/>
               </w:rPr>
             </w:pPr>
+            <w:proofErr w:type="spellStart"/>
             <w:r>
               <w:rPr>
                 <w:b/>
@@ -655,6 +901,7 @@
               </w:rPr>
               <w:t>NamaBarang</w:t>
             </w:r>
+            <w:proofErr w:type="spellEnd"/>
           </w:p>
         </w:tc>
         <w:tc>
@@ -676,14 +923,34 @@
                 <w:szCs w:val="30"/>
               </w:rPr>
             </w:pPr>
+            <w:proofErr w:type="spellStart"/>
             <w:r>
               <w:rPr>
                 <w:b/>
                 <w:sz w:val="24"/>
                 <w:szCs w:val="30"/>
               </w:rPr>
-              <w:t>Awal Sewa</w:t>
-            </w:r>
+              <w:t>Awal</w:t>
+            </w:r>
+            <w:proofErr w:type="spellEnd"/>
+            <w:r>
+              <w:rPr>
+                <w:b/>
+                <w:sz w:val="24"/>
+                <w:szCs w:val="30"/>
+              </w:rPr>
+              <w:t xml:space="preserve"> </w:t>
+            </w:r>
+            <w:proofErr w:type="spellStart"/>
+            <w:r>
+              <w:rPr>
+                <w:b/>
+                <w:sz w:val="24"/>
+                <w:szCs w:val="30"/>
+              </w:rPr>
+              <w:t>Sewa</w:t>
+            </w:r>
+            <w:proofErr w:type="spellEnd"/>
           </w:p>
         </w:tc>
         <w:tc>
@@ -704,14 +971,34 @@
                 <w:szCs w:val="30"/>
               </w:rPr>
             </w:pPr>
+            <w:proofErr w:type="spellStart"/>
             <w:r>
               <w:rPr>
                 <w:b/>
                 <w:sz w:val="24"/>
                 <w:szCs w:val="30"/>
               </w:rPr>
-              <w:t>Akhir Sewa</w:t>
-            </w:r>
+              <w:t>Akhir</w:t>
+            </w:r>
+            <w:proofErr w:type="spellEnd"/>
+            <w:r>
+              <w:rPr>
+                <w:b/>
+                <w:sz w:val="24"/>
+                <w:szCs w:val="30"/>
+              </w:rPr>
+              <w:t xml:space="preserve"> </w:t>
+            </w:r>
+            <w:proofErr w:type="spellStart"/>
+            <w:r>
+              <w:rPr>
+                <w:b/>
+                <w:sz w:val="24"/>
+                <w:szCs w:val="30"/>
+              </w:rPr>
+              <w:t>Sewa</w:t>
+            </w:r>
+            <w:proofErr w:type="spellEnd"/>
           </w:p>
         </w:tc>
         <w:tc>
@@ -763,6 +1050,7 @@
                 <w:szCs w:val="30"/>
               </w:rPr>
             </w:pPr>
+            <w:proofErr w:type="spellStart"/>
             <w:r>
               <w:rPr>
                 <w:b/>
@@ -771,6 +1059,7 @@
               </w:rPr>
               <w:t>Qty</w:t>
             </w:r>
+            <w:proofErr w:type="spellEnd"/>
           </w:p>
         </w:tc>
         <w:tc>
@@ -4736,20 +5025,150 @@
           <w:szCs w:val="30"/>
         </w:rPr>
       </w:pPr>
+      <w:proofErr w:type="spellStart"/>
       <w:r>
         <w:rPr>
           <w:sz w:val="28"/>
           <w:szCs w:val="30"/>
         </w:rPr>
-        <w:t>Demikian Berita Acara ini di</w:t>
-      </w:r>
+        <w:t>Demikian</w:t>
+      </w:r>
+      <w:proofErr w:type="spellEnd"/>
       <w:r>
         <w:rPr>
           <w:sz w:val="28"/>
           <w:szCs w:val="30"/>
         </w:rPr>
-        <w:t>buat dengan sebenar-benarnya sebagai bagian dari</w:t>
-      </w:r>
+        <w:t xml:space="preserve"> </w:t>
+      </w:r>
+      <w:proofErr w:type="spellStart"/>
+      <w:r>
+        <w:rPr>
+          <w:sz w:val="28"/>
+          <w:szCs w:val="30"/>
+        </w:rPr>
+        <w:t>Berita</w:t>
+      </w:r>
+      <w:proofErr w:type="spellEnd"/>
+      <w:r>
+        <w:rPr>
+          <w:sz w:val="28"/>
+          <w:szCs w:val="30"/>
+        </w:rPr>
+        <w:t xml:space="preserve"> Acara </w:t>
+      </w:r>
+      <w:proofErr w:type="spellStart"/>
+      <w:r>
+        <w:rPr>
+          <w:sz w:val="28"/>
+          <w:szCs w:val="30"/>
+        </w:rPr>
+        <w:t>ini</w:t>
+      </w:r>
+      <w:proofErr w:type="spellEnd"/>
+      <w:r>
+        <w:rPr>
+          <w:sz w:val="28"/>
+          <w:szCs w:val="30"/>
+        </w:rPr>
+        <w:t xml:space="preserve"> </w:t>
+      </w:r>
+      <w:proofErr w:type="spellStart"/>
+      <w:r>
+        <w:rPr>
+          <w:sz w:val="28"/>
+          <w:szCs w:val="30"/>
+        </w:rPr>
+        <w:t>di</w:t>
+      </w:r>
+      <w:r>
+        <w:rPr>
+          <w:sz w:val="28"/>
+          <w:szCs w:val="30"/>
+        </w:rPr>
+        <w:t>buat</w:t>
+      </w:r>
+      <w:proofErr w:type="spellEnd"/>
+      <w:r>
+        <w:rPr>
+          <w:sz w:val="28"/>
+          <w:szCs w:val="30"/>
+        </w:rPr>
+        <w:t xml:space="preserve"> </w:t>
+      </w:r>
+      <w:proofErr w:type="spellStart"/>
+      <w:r>
+        <w:rPr>
+          <w:sz w:val="28"/>
+          <w:szCs w:val="30"/>
+        </w:rPr>
+        <w:t>dengan</w:t>
+      </w:r>
+      <w:proofErr w:type="spellEnd"/>
+      <w:r>
+        <w:rPr>
+          <w:sz w:val="28"/>
+          <w:szCs w:val="30"/>
+        </w:rPr>
+        <w:t xml:space="preserve"> </w:t>
+      </w:r>
+      <w:proofErr w:type="spellStart"/>
+      <w:r>
+        <w:rPr>
+          <w:sz w:val="28"/>
+          <w:szCs w:val="30"/>
+        </w:rPr>
+        <w:t>sebenar-benarnya</w:t>
+      </w:r>
+      <w:proofErr w:type="spellEnd"/>
+      <w:r>
+        <w:rPr>
+          <w:sz w:val="28"/>
+          <w:szCs w:val="30"/>
+        </w:rPr>
+        <w:t xml:space="preserve"> </w:t>
+      </w:r>
+      <w:proofErr w:type="spellStart"/>
+      <w:r>
+        <w:rPr>
+          <w:sz w:val="28"/>
+          <w:szCs w:val="30"/>
+        </w:rPr>
+        <w:t>sebagai</w:t>
+      </w:r>
+      <w:proofErr w:type="spellEnd"/>
+      <w:r>
+        <w:rPr>
+          <w:sz w:val="28"/>
+          <w:szCs w:val="30"/>
+        </w:rPr>
+        <w:t xml:space="preserve"> </w:t>
+      </w:r>
+      <w:proofErr w:type="spellStart"/>
+      <w:r>
+        <w:rPr>
+          <w:sz w:val="28"/>
+          <w:szCs w:val="30"/>
+        </w:rPr>
+        <w:t>bagian</w:t>
+      </w:r>
+      <w:proofErr w:type="spellEnd"/>
+      <w:r>
+        <w:rPr>
+          <w:sz w:val="28"/>
+          <w:szCs w:val="30"/>
+        </w:rPr>
+        <w:t xml:space="preserve"> </w:t>
+      </w:r>
+      <w:proofErr w:type="spellStart"/>
+      <w:r>
+        <w:rPr>
+          <w:sz w:val="28"/>
+          <w:szCs w:val="30"/>
+        </w:rPr>
+        <w:t>dari</w:t>
+      </w:r>
+      <w:proofErr w:type="spellEnd"/>
     </w:p>
     <w:p>
       <w:pPr>
@@ -4768,13 +5187,47 @@
           <w:docGrid w:linePitch="360"/>
         </w:sectPr>
       </w:pPr>
+      <w:proofErr w:type="spellStart"/>
       <w:r>
         <w:rPr>
           <w:sz w:val="28"/>
           <w:szCs w:val="30"/>
         </w:rPr>
-        <w:t>kelengkapan administrasi penagihan</w:t>
-      </w:r>
+        <w:t>kelengkapan</w:t>
+      </w:r>
+      <w:proofErr w:type="spellEnd"/>
+      <w:r>
+        <w:rPr>
+          <w:sz w:val="28"/>
+          <w:szCs w:val="30"/>
+        </w:rPr>
+        <w:t xml:space="preserve"> </w:t>
+      </w:r>
+      <w:proofErr w:type="spellStart"/>
+      <w:r>
+        <w:rPr>
+          <w:sz w:val="28"/>
+          <w:szCs w:val="30"/>
+        </w:rPr>
+        <w:t>administrasi</w:t>
+      </w:r>
+      <w:proofErr w:type="spellEnd"/>
+      <w:r>
+        <w:rPr>
+          <w:sz w:val="28"/>
+          <w:szCs w:val="30"/>
+        </w:rPr>
+        <w:t xml:space="preserve"> </w:t>
+      </w:r>
+      <w:proofErr w:type="spellStart"/>
+      <w:r>
+        <w:rPr>
+          <w:sz w:val="28"/>
+          <w:szCs w:val="30"/>
+        </w:rPr>
+        <w:t>penagihan</w:t>
+      </w:r>
+      <w:proofErr w:type="spellEnd"/>
     </w:p>
     <w:p>
       <w:pPr>
@@ -4811,13 +5264,41 @@
           <w:szCs w:val="30"/>
         </w:rPr>
       </w:pPr>
+      <w:proofErr w:type="spellStart"/>
       <w:r>
         <w:rPr>
           <w:b/>
           <w:sz w:val="24"/>
           <w:szCs w:val="30"/>
         </w:rPr>
-        <w:t>Diterima oleh,</w:t>
+        <w:t>Diterima</w:t>
+      </w:r>
+      <w:proofErr w:type="spellEnd"/>
+      <w:r>
+        <w:rPr>
+          <w:b/>
+          <w:sz w:val="24"/>
+          <w:szCs w:val="30"/>
+        </w:rPr>
+        <w:t xml:space="preserve"> </w:t>
+      </w:r>
+      <w:proofErr w:type="spellStart"/>
+      <w:r>
+        <w:rPr>
+          <w:b/>
+          <w:sz w:val="24"/>
+          <w:szCs w:val="30"/>
+        </w:rPr>
+        <w:t>oleh</w:t>
+      </w:r>
+      <w:proofErr w:type="spellEnd"/>
+      <w:r>
+        <w:rPr>
+          <w:b/>
+          <w:sz w:val="24"/>
+          <w:szCs w:val="30"/>
+        </w:rPr>
+        <w:t>,</w:t>
       </w:r>
     </w:p>
     <w:p>
@@ -4879,13 +5360,59 @@
           <w:szCs w:val="30"/>
         </w:rPr>
       </w:pPr>
+      <w:proofErr w:type="gramStart"/>
       <w:r>
         <w:rPr>
           <w:b/>
           <w:sz w:val="24"/>
           <w:szCs w:val="30"/>
         </w:rPr>
-        <w:t>( Nama Jelas &amp; Tgl )</w:t>
+        <w:t>( Nama</w:t>
+      </w:r>
+      <w:proofErr w:type="gramEnd"/>
+      <w:r>
+        <w:rPr>
+          <w:b/>
+          <w:sz w:val="24"/>
+          <w:szCs w:val="30"/>
+        </w:rPr>
+        <w:t xml:space="preserve"> </w:t>
+      </w:r>
+      <w:proofErr w:type="spellStart"/>
+      <w:r>
+        <w:rPr>
+          <w:b/>
+          <w:sz w:val="24"/>
+          <w:szCs w:val="30"/>
+        </w:rPr>
+        <w:t>Jelas</w:t>
+      </w:r>
+      <w:proofErr w:type="spellEnd"/>
+      <w:r>
+        <w:rPr>
+          <w:b/>
+          <w:sz w:val="24"/>
+          <w:szCs w:val="30"/>
+        </w:rPr>
+        <w:t xml:space="preserve"> &amp; </w:t>
+      </w:r>
+      <w:proofErr w:type="spellStart"/>
+      <w:r>
+        <w:rPr>
+          <w:b/>
+          <w:sz w:val="24"/>
+          <w:szCs w:val="30"/>
+        </w:rPr>
+        <w:t>Tgl</w:t>
+      </w:r>
+      <w:proofErr w:type="spellEnd"/>
+      <w:r>
+        <w:rPr>
+          <w:b/>
+          <w:sz w:val="24"/>
+          <w:szCs w:val="30"/>
+        </w:rPr>
+        <w:t xml:space="preserve"> )</w:t>
       </w:r>
     </w:p>
     <w:p>
@@ -4939,13 +5466,23 @@
           <w:szCs w:val="30"/>
         </w:rPr>
       </w:pPr>
+      <w:proofErr w:type="spellStart"/>
       <w:r>
         <w:rPr>
           <w:b/>
           <w:sz w:val="24"/>
           <w:szCs w:val="30"/>
         </w:rPr>
-        <w:t>Hormat Kami,</w:t>
+        <w:t>Hormat</w:t>
+      </w:r>
+      <w:proofErr w:type="spellEnd"/>
+      <w:r>
+        <w:rPr>
+          <w:b/>
+          <w:sz w:val="24"/>
+          <w:szCs w:val="30"/>
+        </w:rPr>
+        <w:t xml:space="preserve"> Kami,</w:t>
       </w:r>
     </w:p>
     <w:p>
@@ -5007,13 +5544,33 @@
           <w:szCs w:val="30"/>
         </w:rPr>
       </w:pPr>
+      <w:proofErr w:type="gramStart"/>
       <w:r>
         <w:rPr>
           <w:b/>
           <w:sz w:val="24"/>
           <w:szCs w:val="30"/>
         </w:rPr>
-        <w:t>( Budiman R )</w:t>
+        <w:t xml:space="preserve">( </w:t>
+      </w:r>
+      <w:proofErr w:type="spellStart"/>
+      <w:r>
+        <w:rPr>
+          <w:b/>
+          <w:sz w:val="24"/>
+          <w:szCs w:val="30"/>
+        </w:rPr>
+        <w:t>Budiman</w:t>
+      </w:r>
+      <w:proofErr w:type="spellEnd"/>
+      <w:proofErr w:type="gramEnd"/>
+      <w:r>
+        <w:rPr>
+          <w:b/>
+          <w:sz w:val="24"/>
+          <w:szCs w:val="30"/>
+        </w:rPr>
+        <w:t xml:space="preserve"> R )</w:t>
       </w:r>
     </w:p>
     <w:sectPr>
@@ -5736,7 +6293,7 @@
 </file>
 
 <file path=customXml/itemProps1.xml><?xml version="1.0" encoding="utf-8"?>
-<ds:datastoreItem xmlns:ds="http://schemas.openxmlformats.org/officeDocument/2006/customXml" ds:itemID="{7F6EDA7B-6516-4A77-9CC0-1BD99A3DA4B7}">
+<ds:datastoreItem xmlns:ds="http://schemas.openxmlformats.org/officeDocument/2006/customXml" ds:itemID="{DB266E0E-F577-4598-868E-1687C8D4B47D}">
   <ds:schemaRefs>
     <ds:schemaRef ds:uri="http://schemas.openxmlformats.org/officeDocument/2006/bibliography"/>
   </ds:schemaRefs>

</xml_diff>